<commit_message>
Sửa lại file UC_HocSinhXemBaiMau.docx - Thêm tai UseCase
</commit_message>
<xml_diff>
--- a/1. Stories or Specs/Software Requirement Specifications/UC_HocSinhXemBaiMau.docx
+++ b/1. Stories or Specs/Software Requirement Specifications/UC_HocSinhXemBaiMau.docx
@@ -24,7 +24,7 @@
       </w:pPr>
       <w:fldSimple w:instr="title  \* Mergeformat ">
         <w:r>
-          <w:t>Use-Case Specification: &lt;Use-Case Name&gt;</w:t>
+          <w:t>Use-Case Specification: Học Sinh Xem Bài Mẫu</w:t>
         </w:r>
       </w:fldSimple>
     </w:p>
@@ -1255,24 +1255,24 @@
       <w:pPr>
         <w:pStyle w:val="Heading1"/>
       </w:pPr>
-      <w:bookmarkStart w:id="0" w:name="_Toc423410238"/>
-      <w:bookmarkStart w:id="1" w:name="_Toc425054504"/>
-      <w:bookmarkStart w:id="2" w:name="_Toc259387035"/>
+      <w:bookmarkStart w:id="0" w:name="_Toc259387035"/>
+      <w:bookmarkStart w:id="1" w:name="_Toc423410238"/>
+      <w:bookmarkStart w:id="2" w:name="_Toc425054504"/>
       <w:r>
         <w:t>Xem bài mẫu</w:t>
       </w:r>
+      <w:bookmarkEnd w:id="0"/>
+    </w:p>
+    <w:p>
+      <w:pPr>
+        <w:pStyle w:val="Heading2"/>
+      </w:pPr>
+      <w:bookmarkStart w:id="3" w:name="_Toc259387036"/>
+      <w:r>
+        <w:t>Brief Description</w:t>
+      </w:r>
+      <w:bookmarkEnd w:id="1"/>
       <w:bookmarkEnd w:id="2"/>
-    </w:p>
-    <w:p>
-      <w:pPr>
-        <w:pStyle w:val="Heading2"/>
-      </w:pPr>
-      <w:bookmarkStart w:id="3" w:name="_Toc259387036"/>
-      <w:r>
-        <w:t>Brief Description</w:t>
-      </w:r>
-      <w:bookmarkEnd w:id="0"/>
-      <w:bookmarkEnd w:id="1"/>
       <w:bookmarkEnd w:id="3"/>
     </w:p>
     <w:p>
@@ -1711,16 +1711,6 @@
   <w:p>
     <w:pPr>
       <w:pBdr>
-        <w:top w:val="single" w:sz="6" w:space="1" w:color="auto"/>
-      </w:pBdr>
-      <w:rPr>
-        <w:sz w:val="24"/>
-      </w:rPr>
-    </w:pPr>
-  </w:p>
-  <w:p>
-    <w:pPr>
-      <w:pBdr>
         <w:bottom w:val="single" w:sz="6" w:space="1" w:color="auto"/>
       </w:pBdr>
       <w:jc w:val="right"/>
@@ -1730,16 +1720,12 @@
         <w:sz w:val="36"/>
       </w:rPr>
     </w:pPr>
-    <w:fldSimple w:instr=" DOCPROPERTY &quot;Company&quot;  \* MERGEFORMAT ">
-      <w:r>
-        <w:rPr>
-          <w:rFonts w:ascii="Arial" w:hAnsi="Arial"/>
-          <w:b/>
-          <w:sz w:val="36"/>
-        </w:rPr>
-        <w:t>&lt;Company Name&gt;</w:t>
-      </w:r>
-    </w:fldSimple>
+    <w:r>
+      <w:rPr>
+        <w:sz w:val="24"/>
+      </w:rPr>
+      <w:t>Xây dựng phần mềm – Nhóm 11-15</w:t>
+    </w:r>
   </w:p>
   <w:p>
     <w:pPr>
@@ -1817,9 +1803,12 @@
         <w:p>
           <w:fldSimple w:instr="title  \* Mergeformat ">
             <w:r>
-              <w:t>Use-Case Specification: &lt;Use-Case Name&gt;</w:t>
+              <w:t>Use-Case Specification: Học Sinh Xem Bài Mẫu</w:t>
             </w:r>
           </w:fldSimple>
+          <w:r>
+            <w:t xml:space="preserve"> </w:t>
+          </w:r>
         </w:p>
       </w:tc>
       <w:tc>
@@ -3580,7 +3569,7 @@
 </file>
 
 <file path=customXml/itemProps1.xml><?xml version="1.0" encoding="utf-8"?>
-<ds:datastoreItem xmlns:ds="http://schemas.openxmlformats.org/officeDocument/2006/customXml" ds:itemID="{E3AECD06-6F9B-4B74-B120-E1E659142441}">
+<ds:datastoreItem xmlns:ds="http://schemas.openxmlformats.org/officeDocument/2006/customXml" ds:itemID="{F723373B-F0B6-4914-9F70-E495F105A708}">
   <ds:schemaRefs>
     <ds:schemaRef ds:uri="http://schemas.openxmlformats.org/officeDocument/2006/bibliography"/>
   </ds:schemaRefs>

</xml_diff>